<commit_message>
C# and webpage is ready for SQL server.
Made login on C#.
</commit_message>
<xml_diff>
--- a/CompTekDokumentation.docx
+++ b/CompTekDokumentation.docx
@@ -372,15 +372,19 @@
       <w:r>
         <w:t>.</w:t>
       </w:r>
+    </w:p>
+    <w:p>
+      <w:r>
+        <w:t>Torsdag:</w:t>
+      </w:r>
+    </w:p>
+    <w:p>
+      <w:r>
+        <w:t>Lavede hjemmesiden og lokalt program så det eneste der mangler er at koble SQL server på.</w:t>
+      </w:r>
       <w:bookmarkStart w:id="0" w:name="_GoBack"/>
       <w:bookmarkEnd w:id="0"/>
     </w:p>
-    <w:p>
-      <w:r>
-        <w:t>Torsdag:</w:t>
-      </w:r>
-    </w:p>
-    <w:p/>
     <w:p>
       <w:r>
         <w:t>Fredag:</w:t>

</xml_diff>

<commit_message>
Added error handling so user can move around in program
</commit_message>
<xml_diff>
--- a/CompTekDokumentation.docx
+++ b/CompTekDokumentation.docx
@@ -90,6 +90,9 @@
           <w:ilvl w:val="0"/>
           <w:numId w:val="2"/>
         </w:numPr>
+        <w:tabs>
+          <w:tab w:val="left" w:pos="3828"/>
+        </w:tabs>
         <w:ind w:left="426"/>
       </w:pPr>
       <w:r>
@@ -113,6 +116,9 @@
           <w:ilvl w:val="0"/>
           <w:numId w:val="2"/>
         </w:numPr>
+        <w:tabs>
+          <w:tab w:val="left" w:pos="3828"/>
+        </w:tabs>
         <w:ind w:left="426"/>
       </w:pPr>
       <w:r>
@@ -132,9 +138,6 @@
       </w:r>
       <w:hyperlink r:id="rId7" w:history="1">
         <w:r>
-          <w:rPr>
-            <w:rStyle w:val="Hyperlink"/>
-          </w:rPr>
           <w:t>https://github.com/BjornGrylls/CompTek</w:t>
         </w:r>
       </w:hyperlink>
@@ -149,6 +152,9 @@
           <w:ilvl w:val="0"/>
           <w:numId w:val="2"/>
         </w:numPr>
+        <w:tabs>
+          <w:tab w:val="left" w:pos="3828"/>
+        </w:tabs>
         <w:ind w:left="426"/>
       </w:pPr>
       <w:r>
@@ -166,6 +172,9 @@
           <w:ilvl w:val="0"/>
           <w:numId w:val="2"/>
         </w:numPr>
+        <w:tabs>
+          <w:tab w:val="left" w:pos="3828"/>
+        </w:tabs>
         <w:ind w:left="426"/>
       </w:pPr>
       <w:r>
@@ -186,6 +195,9 @@
           <w:ilvl w:val="0"/>
           <w:numId w:val="2"/>
         </w:numPr>
+        <w:tabs>
+          <w:tab w:val="left" w:pos="3828"/>
+        </w:tabs>
         <w:ind w:left="426"/>
       </w:pPr>
       <w:proofErr w:type="spellStart"/>
@@ -208,16 +220,13 @@
           <w:ilvl w:val="0"/>
           <w:numId w:val="2"/>
         </w:numPr>
+        <w:tabs>
+          <w:tab w:val="left" w:pos="3828"/>
+        </w:tabs>
         <w:ind w:left="426"/>
       </w:pPr>
       <w:r>
         <w:t>Netværk</w:t>
-      </w:r>
-      <w:r>
-        <w:tab/>
-      </w:r>
-      <w:r>
-        <w:tab/>
       </w:r>
       <w:r>
         <w:tab/>
@@ -288,6 +297,8 @@
           </wp:inline>
         </w:drawing>
       </w:r>
+      <w:bookmarkStart w:id="0" w:name="_GoBack"/>
+      <w:bookmarkEnd w:id="0"/>
     </w:p>
     <w:p>
       <w:pPr>
@@ -380,19 +391,271 @@
     </w:p>
     <w:p>
       <w:r>
-        <w:t>Lavede hjemmesiden og lokalt program så det eneste der mangler er at koble SQL server på.</w:t>
-      </w:r>
-      <w:bookmarkStart w:id="0" w:name="_GoBack"/>
-      <w:bookmarkEnd w:id="0"/>
+        <w:t xml:space="preserve">Lavede hjemmesiden og lokalt program så det eneste der </w:t>
+      </w:r>
+      <w:r>
+        <w:t>mangler,</w:t>
+      </w:r>
+      <w:r>
+        <w:t xml:space="preserve"> er at koble SQL server på.</w:t>
+      </w:r>
+      <w:r>
+        <w:t xml:space="preserve"> Fik så sat SQL server på lokalt program. Der kan nu logges ind via både lokalt program og hjemmeside. Hjemmesiden sender dog stadig bare brugernavn og password til lokalt program som så tjekker det med databasen.</w:t>
+      </w:r>
     </w:p>
     <w:p>
       <w:r>
         <w:t>Fredag:</w:t>
       </w:r>
     </w:p>
+    <w:p>
+      <w:r>
+        <w:t xml:space="preserve">Startede med en del </w:t>
+      </w:r>
+      <w:proofErr w:type="spellStart"/>
+      <w:r>
+        <w:t>error</w:t>
+      </w:r>
+      <w:proofErr w:type="spellEnd"/>
+      <w:r>
+        <w:t xml:space="preserve"> handling så brugeren kan bevæge sig rundt i programmet.</w:t>
+      </w:r>
+    </w:p>
     <w:p/>
+    <w:p/>
+    <w:p>
+      <w:pPr>
+        <w:pStyle w:val="Overskrift1"/>
+      </w:pPr>
+      <w:r>
+        <w:t>Ting jeg gerne vil have med, men ikke kan nå:</w:t>
+      </w:r>
+    </w:p>
+    <w:p>
+      <w:pPr>
+        <w:pStyle w:val="Listeafsnit"/>
+        <w:numPr>
+          <w:ilvl w:val="0"/>
+          <w:numId w:val="2"/>
+        </w:numPr>
+        <w:ind w:left="426"/>
+      </w:pPr>
+      <w:proofErr w:type="spellStart"/>
+      <w:r>
+        <w:t>Hashing</w:t>
+      </w:r>
+      <w:proofErr w:type="spellEnd"/>
+      <w:r>
+        <w:t>/kryptering af passwords</w:t>
+      </w:r>
+    </w:p>
+    <w:p>
+      <w:pPr>
+        <w:pStyle w:val="Listeafsnit"/>
+        <w:ind w:left="426"/>
+      </w:pPr>
+    </w:p>
+    <w:p>
+      <w:pPr>
+        <w:pStyle w:val="Overskrift1"/>
+      </w:pPr>
+      <w:r>
+        <w:t>Guide:</w:t>
+      </w:r>
+    </w:p>
+    <w:p>
+      <w:pPr>
+        <w:pStyle w:val="Listeafsnit"/>
+        <w:numPr>
+          <w:ilvl w:val="0"/>
+          <w:numId w:val="4"/>
+        </w:numPr>
+      </w:pPr>
+      <w:r>
+        <w:t>Start</w:t>
+      </w:r>
+      <w:r>
+        <w:t xml:space="preserve"> </w:t>
+      </w:r>
+      <w:r>
+        <w:t>CompTek.sln</w:t>
+      </w:r>
+    </w:p>
+    <w:p>
+      <w:pPr>
+        <w:pStyle w:val="Listeafsnit"/>
+        <w:numPr>
+          <w:ilvl w:val="0"/>
+          <w:numId w:val="4"/>
+        </w:numPr>
+      </w:pPr>
+      <w:r>
+        <w:t xml:space="preserve">Læg </w:t>
+      </w:r>
+      <w:proofErr w:type="spellStart"/>
+      <w:r>
+        <w:t>Program.cs</w:t>
+      </w:r>
+      <w:proofErr w:type="spellEnd"/>
+      <w:r>
+        <w:t xml:space="preserve"> i, hvis ikke den kommer selv</w:t>
+      </w:r>
+    </w:p>
+    <w:p>
+      <w:pPr>
+        <w:pStyle w:val="Listeafsnit"/>
+        <w:numPr>
+          <w:ilvl w:val="0"/>
+          <w:numId w:val="4"/>
+        </w:numPr>
+      </w:pPr>
+      <w:r>
+        <w:t>Tryk CTRL + F5 for at starte programmet</w:t>
+      </w:r>
+    </w:p>
+    <w:p>
+      <w:pPr>
+        <w:pStyle w:val="Listeafsnit"/>
+        <w:numPr>
+          <w:ilvl w:val="0"/>
+          <w:numId w:val="4"/>
+        </w:numPr>
+      </w:pPr>
+      <w:r>
+        <w:t>Der skal være en lokal MySQL server kørende på port 3307</w:t>
+      </w:r>
+    </w:p>
+    <w:p>
+      <w:pPr>
+        <w:pStyle w:val="Listeafsnit"/>
+        <w:numPr>
+          <w:ilvl w:val="0"/>
+          <w:numId w:val="4"/>
+        </w:numPr>
+      </w:pPr>
+      <w:r>
+        <w:t xml:space="preserve">Filen </w:t>
+      </w:r>
+      <w:proofErr w:type="spellStart"/>
+      <w:r>
+        <w:t>CompTekDatabase.sql</w:t>
+      </w:r>
+      <w:proofErr w:type="spellEnd"/>
+      <w:r>
+        <w:t xml:space="preserve"> køres på serveren</w:t>
+      </w:r>
+    </w:p>
+    <w:p>
+      <w:pPr>
+        <w:pStyle w:val="Listeafsnit"/>
+        <w:numPr>
+          <w:ilvl w:val="0"/>
+          <w:numId w:val="4"/>
+        </w:numPr>
+      </w:pPr>
+      <w:r>
+        <w:t xml:space="preserve">Der skal være en bruger med brugernavn ”test” og password ”tester” på serveren med rettigheder til at se databasen </w:t>
+      </w:r>
+      <w:proofErr w:type="spellStart"/>
+      <w:r>
+        <w:t>CompTekBase</w:t>
+      </w:r>
+      <w:proofErr w:type="spellEnd"/>
+    </w:p>
+    <w:p>
+      <w:pPr>
+        <w:pStyle w:val="Listeafsnit"/>
+        <w:numPr>
+          <w:ilvl w:val="0"/>
+          <w:numId w:val="4"/>
+        </w:numPr>
+      </w:pPr>
+      <w:r>
+        <w:t>Nu virker programmet som det skal</w:t>
+      </w:r>
+    </w:p>
+    <w:p>
+      <w:r>
+        <w:br w:type="page"/>
+      </w:r>
+    </w:p>
+    <w:p>
+      <w:pPr>
+        <w:pStyle w:val="Overskrift1"/>
+      </w:pPr>
+      <w:r>
+        <w:lastRenderedPageBreak/>
+        <w:t xml:space="preserve">Final </w:t>
+      </w:r>
+      <w:proofErr w:type="spellStart"/>
+      <w:r>
+        <w:t>Flowchart</w:t>
+      </w:r>
+      <w:proofErr w:type="spellEnd"/>
+      <w:r>
+        <w:t>:</w:t>
+      </w:r>
+    </w:p>
+    <w:p>
+      <w:pPr>
+        <w:pStyle w:val="Listeafsnit"/>
+      </w:pPr>
+    </w:p>
+    <w:p>
+      <w:pPr>
+        <w:pStyle w:val="Listeafsnit"/>
+        <w:ind w:left="0"/>
+      </w:pPr>
+      <w:r>
+        <w:rPr>
+          <w:noProof/>
+        </w:rPr>
+        <w:drawing>
+          <wp:inline distT="0" distB="0" distL="0" distR="0" wp14:anchorId="62ADF4E0" wp14:editId="4CB2918E">
+            <wp:extent cx="4686300" cy="4859867"/>
+            <wp:effectExtent l="0" t="0" r="0" b="0"/>
+            <wp:docPr id="2" name="Billede 2"/>
+            <wp:cNvGraphicFramePr>
+              <a:graphicFrameLocks xmlns:a="http://schemas.openxmlformats.org/drawingml/2006/main" noChangeAspect="1"/>
+            </wp:cNvGraphicFramePr>
+            <a:graphic xmlns:a="http://schemas.openxmlformats.org/drawingml/2006/main">
+              <a:graphicData uri="http://schemas.openxmlformats.org/drawingml/2006/picture">
+                <pic:pic xmlns:pic="http://schemas.openxmlformats.org/drawingml/2006/picture">
+                  <pic:nvPicPr>
+                    <pic:cNvPr id="1" name=""/>
+                    <pic:cNvPicPr/>
+                  </pic:nvPicPr>
+                  <pic:blipFill rotWithShape="1">
+                    <a:blip r:embed="rId9"/>
+                    <a:srcRect l="32839" t="19646" r="37746" b="26120"/>
+                    <a:stretch/>
+                  </pic:blipFill>
+                  <pic:spPr bwMode="auto">
+                    <a:xfrm>
+                      <a:off x="0" y="0"/>
+                      <a:ext cx="4701084" cy="4875199"/>
+                    </a:xfrm>
+                    <a:prstGeom prst="rect">
+                      <a:avLst/>
+                    </a:prstGeom>
+                    <a:ln>
+                      <a:noFill/>
+                    </a:ln>
+                    <a:extLst>
+                      <a:ext uri="{53640926-AAD7-44D8-BBD7-CCE9431645EC}">
+                        <a14:shadowObscured xmlns:a14="http://schemas.microsoft.com/office/drawing/2010/main"/>
+                      </a:ext>
+                    </a:extLst>
+                  </pic:spPr>
+                </pic:pic>
+              </a:graphicData>
+            </a:graphic>
+          </wp:inline>
+        </w:drawing>
+      </w:r>
+    </w:p>
     <w:sectPr>
-      <w:headerReference w:type="default" r:id="rId9"/>
+      <w:headerReference w:type="default" r:id="rId10"/>
       <w:pgSz w:w="11906" w:h="16838"/>
       <w:pgMar w:top="1701" w:right="1134" w:bottom="1701" w:left="1134" w:header="708" w:footer="708" w:gutter="0"/>
       <w:cols w:space="708"/>
@@ -490,6 +753,205 @@
 <file path=word/numbering.xml><?xml version="1.0" encoding="utf-8"?>
 <w:numbering xmlns:wpc="http://schemas.microsoft.com/office/word/2010/wordprocessingCanvas" xmlns:cx="http://schemas.microsoft.com/office/drawing/2014/chartex" xmlns:cx1="http://schemas.microsoft.com/office/drawing/2015/9/8/chartex" xmlns:cx2="http://schemas.microsoft.com/office/drawing/2015/10/21/chartex" xmlns:cx3="http://schemas.microsoft.com/office/drawing/2016/5/9/chartex" xmlns:cx4="http://schemas.microsoft.com/office/drawing/2016/5/10/chartex" xmlns:cx5="http://schemas.microsoft.com/office/drawing/2016/5/11/chartex" xmlns:cx6="http://schemas.microsoft.com/office/drawing/2016/5/12/chartex" xmlns:cx7="http://schemas.microsoft.com/office/drawing/2016/5/13/chartex" xmlns:cx8="http://schemas.microsoft.com/office/drawing/2016/5/14/chartex" xmlns:mc="http://schemas.openxmlformats.org/markup-compatibility/2006" xmlns:aink="http://schemas.microsoft.com/office/drawing/2016/ink" xmlns:am3d="http://schemas.microsoft.com/office/drawing/2017/model3d" xmlns:o="urn:schemas-microsoft-com:office:office" xmlns:r="http://schemas.openxmlformats.org/officeDocument/2006/relationships" xmlns:m="http://schemas.openxmlformats.org/officeDocument/2006/math" xmlns:v="urn:schemas-microsoft-com:vml" xmlns:wp14="http://schemas.microsoft.com/office/word/2010/wordprocessingDrawing" xmlns:wp="http://schemas.openxmlformats.org/drawingml/2006/wordprocessingDrawing" xmlns:w10="urn:schemas-microsoft-com:office:word" xmlns:w="http://schemas.openxmlformats.org/wordprocessingml/2006/main" xmlns:w14="http://schemas.microsoft.com/office/word/2010/wordml" xmlns:w15="http://schemas.microsoft.com/office/word/2012/wordml" xmlns:w16cid="http://schemas.microsoft.com/office/word/2016/wordml/cid" xmlns:w16se="http://schemas.microsoft.com/office/word/2015/wordml/symex" xmlns:wpg="http://schemas.microsoft.com/office/word/2010/wordprocessingGroup" xmlns:wpi="http://schemas.microsoft.com/office/word/2010/wordprocessingInk" xmlns:wne="http://schemas.microsoft.com/office/word/2006/wordml" xmlns:wps="http://schemas.microsoft.com/office/word/2010/wordprocessingShape" mc:Ignorable="w14 w15 w16se w16cid wp14">
   <w:abstractNum w:abstractNumId="0" w15:restartNumberingAfterBreak="0">
+    <w:nsid w:val="2D320965"/>
+    <w:multiLevelType w:val="hybridMultilevel"/>
+    <w:tmpl w:val="126C03B6"/>
+    <w:lvl w:ilvl="0" w:tplc="0406000F">
+      <w:start w:val="1"/>
+      <w:numFmt w:val="decimal"/>
+      <w:lvlText w:val="%1."/>
+      <w:lvlJc w:val="left"/>
+      <w:pPr>
+        <w:ind w:left="720" w:hanging="360"/>
+      </w:pPr>
+    </w:lvl>
+    <w:lvl w:ilvl="1" w:tplc="04060019" w:tentative="1">
+      <w:start w:val="1"/>
+      <w:numFmt w:val="lowerLetter"/>
+      <w:lvlText w:val="%2."/>
+      <w:lvlJc w:val="left"/>
+      <w:pPr>
+        <w:ind w:left="1440" w:hanging="360"/>
+      </w:pPr>
+    </w:lvl>
+    <w:lvl w:ilvl="2" w:tplc="0406001B" w:tentative="1">
+      <w:start w:val="1"/>
+      <w:numFmt w:val="lowerRoman"/>
+      <w:lvlText w:val="%3."/>
+      <w:lvlJc w:val="right"/>
+      <w:pPr>
+        <w:ind w:left="2160" w:hanging="180"/>
+      </w:pPr>
+    </w:lvl>
+    <w:lvl w:ilvl="3" w:tplc="0406000F" w:tentative="1">
+      <w:start w:val="1"/>
+      <w:numFmt w:val="decimal"/>
+      <w:lvlText w:val="%4."/>
+      <w:lvlJc w:val="left"/>
+      <w:pPr>
+        <w:ind w:left="2880" w:hanging="360"/>
+      </w:pPr>
+    </w:lvl>
+    <w:lvl w:ilvl="4" w:tplc="04060019" w:tentative="1">
+      <w:start w:val="1"/>
+      <w:numFmt w:val="lowerLetter"/>
+      <w:lvlText w:val="%5."/>
+      <w:lvlJc w:val="left"/>
+      <w:pPr>
+        <w:ind w:left="3600" w:hanging="360"/>
+      </w:pPr>
+    </w:lvl>
+    <w:lvl w:ilvl="5" w:tplc="0406001B" w:tentative="1">
+      <w:start w:val="1"/>
+      <w:numFmt w:val="lowerRoman"/>
+      <w:lvlText w:val="%6."/>
+      <w:lvlJc w:val="right"/>
+      <w:pPr>
+        <w:ind w:left="4320" w:hanging="180"/>
+      </w:pPr>
+    </w:lvl>
+    <w:lvl w:ilvl="6" w:tplc="0406000F" w:tentative="1">
+      <w:start w:val="1"/>
+      <w:numFmt w:val="decimal"/>
+      <w:lvlText w:val="%7."/>
+      <w:lvlJc w:val="left"/>
+      <w:pPr>
+        <w:ind w:left="5040" w:hanging="360"/>
+      </w:pPr>
+    </w:lvl>
+    <w:lvl w:ilvl="7" w:tplc="04060019" w:tentative="1">
+      <w:start w:val="1"/>
+      <w:numFmt w:val="lowerLetter"/>
+      <w:lvlText w:val="%8."/>
+      <w:lvlJc w:val="left"/>
+      <w:pPr>
+        <w:ind w:left="5760" w:hanging="360"/>
+      </w:pPr>
+    </w:lvl>
+    <w:lvl w:ilvl="8" w:tplc="0406001B" w:tentative="1">
+      <w:start w:val="1"/>
+      <w:numFmt w:val="lowerRoman"/>
+      <w:lvlText w:val="%9."/>
+      <w:lvlJc w:val="right"/>
+      <w:pPr>
+        <w:ind w:left="6480" w:hanging="180"/>
+      </w:pPr>
+    </w:lvl>
+  </w:abstractNum>
+  <w:abstractNum w:abstractNumId="1" w15:restartNumberingAfterBreak="0">
+    <w:nsid w:val="3F2707AB"/>
+    <w:multiLevelType w:val="hybridMultilevel"/>
+    <w:tmpl w:val="D190385E"/>
+    <w:lvl w:ilvl="0" w:tplc="04060001">
+      <w:start w:val="1"/>
+      <w:numFmt w:val="bullet"/>
+      <w:lvlText w:val=""/>
+      <w:lvlJc w:val="left"/>
+      <w:pPr>
+        <w:ind w:left="720" w:hanging="360"/>
+      </w:pPr>
+      <w:rPr>
+        <w:rFonts w:ascii="Symbol" w:hAnsi="Symbol" w:hint="default"/>
+      </w:rPr>
+    </w:lvl>
+    <w:lvl w:ilvl="1" w:tplc="04060003" w:tentative="1">
+      <w:start w:val="1"/>
+      <w:numFmt w:val="bullet"/>
+      <w:lvlText w:val="o"/>
+      <w:lvlJc w:val="left"/>
+      <w:pPr>
+        <w:ind w:left="1440" w:hanging="360"/>
+      </w:pPr>
+      <w:rPr>
+        <w:rFonts w:ascii="Courier New" w:hAnsi="Courier New" w:cs="Courier New" w:hint="default"/>
+      </w:rPr>
+    </w:lvl>
+    <w:lvl w:ilvl="2" w:tplc="04060005" w:tentative="1">
+      <w:start w:val="1"/>
+      <w:numFmt w:val="bullet"/>
+      <w:lvlText w:val=""/>
+      <w:lvlJc w:val="left"/>
+      <w:pPr>
+        <w:ind w:left="2160" w:hanging="360"/>
+      </w:pPr>
+      <w:rPr>
+        <w:rFonts w:ascii="Wingdings" w:hAnsi="Wingdings" w:hint="default"/>
+      </w:rPr>
+    </w:lvl>
+    <w:lvl w:ilvl="3" w:tplc="04060001" w:tentative="1">
+      <w:start w:val="1"/>
+      <w:numFmt w:val="bullet"/>
+      <w:lvlText w:val=""/>
+      <w:lvlJc w:val="left"/>
+      <w:pPr>
+        <w:ind w:left="2880" w:hanging="360"/>
+      </w:pPr>
+      <w:rPr>
+        <w:rFonts w:ascii="Symbol" w:hAnsi="Symbol" w:hint="default"/>
+      </w:rPr>
+    </w:lvl>
+    <w:lvl w:ilvl="4" w:tplc="04060003" w:tentative="1">
+      <w:start w:val="1"/>
+      <w:numFmt w:val="bullet"/>
+      <w:lvlText w:val="o"/>
+      <w:lvlJc w:val="left"/>
+      <w:pPr>
+        <w:ind w:left="3600" w:hanging="360"/>
+      </w:pPr>
+      <w:rPr>
+        <w:rFonts w:ascii="Courier New" w:hAnsi="Courier New" w:cs="Courier New" w:hint="default"/>
+      </w:rPr>
+    </w:lvl>
+    <w:lvl w:ilvl="5" w:tplc="04060005" w:tentative="1">
+      <w:start w:val="1"/>
+      <w:numFmt w:val="bullet"/>
+      <w:lvlText w:val=""/>
+      <w:lvlJc w:val="left"/>
+      <w:pPr>
+        <w:ind w:left="4320" w:hanging="360"/>
+      </w:pPr>
+      <w:rPr>
+        <w:rFonts w:ascii="Wingdings" w:hAnsi="Wingdings" w:hint="default"/>
+      </w:rPr>
+    </w:lvl>
+    <w:lvl w:ilvl="6" w:tplc="04060001" w:tentative="1">
+      <w:start w:val="1"/>
+      <w:numFmt w:val="bullet"/>
+      <w:lvlText w:val=""/>
+      <w:lvlJc w:val="left"/>
+      <w:pPr>
+        <w:ind w:left="5040" w:hanging="360"/>
+      </w:pPr>
+      <w:rPr>
+        <w:rFonts w:ascii="Symbol" w:hAnsi="Symbol" w:hint="default"/>
+      </w:rPr>
+    </w:lvl>
+    <w:lvl w:ilvl="7" w:tplc="04060003" w:tentative="1">
+      <w:start w:val="1"/>
+      <w:numFmt w:val="bullet"/>
+      <w:lvlText w:val="o"/>
+      <w:lvlJc w:val="left"/>
+      <w:pPr>
+        <w:ind w:left="5760" w:hanging="360"/>
+      </w:pPr>
+      <w:rPr>
+        <w:rFonts w:ascii="Courier New" w:hAnsi="Courier New" w:cs="Courier New" w:hint="default"/>
+      </w:rPr>
+    </w:lvl>
+    <w:lvl w:ilvl="8" w:tplc="04060005" w:tentative="1">
+      <w:start w:val="1"/>
+      <w:numFmt w:val="bullet"/>
+      <w:lvlText w:val=""/>
+      <w:lvlJc w:val="left"/>
+      <w:pPr>
+        <w:ind w:left="6480" w:hanging="360"/>
+      </w:pPr>
+      <w:rPr>
+        <w:rFonts w:ascii="Wingdings" w:hAnsi="Wingdings" w:hint="default"/>
+      </w:rPr>
+    </w:lvl>
+  </w:abstractNum>
+  <w:abstractNum w:abstractNumId="2" w15:restartNumberingAfterBreak="0">
     <w:nsid w:val="56640C29"/>
     <w:multiLevelType w:val="multilevel"/>
     <w:tmpl w:val="743C9CB6"/>
@@ -638,7 +1100,7 @@
       </w:rPr>
     </w:lvl>
   </w:abstractNum>
-  <w:abstractNum w:abstractNumId="1" w15:restartNumberingAfterBreak="0">
+  <w:abstractNum w:abstractNumId="3" w15:restartNumberingAfterBreak="0">
     <w:nsid w:val="5F0F15A2"/>
     <w:multiLevelType w:val="hybridMultilevel"/>
     <w:tmpl w:val="3A2C1EF4"/>
@@ -752,10 +1214,16 @@
     </w:lvl>
   </w:abstractNum>
   <w:num w:numId="1">
-    <w:abstractNumId w:val="0"/>
+    <w:abstractNumId w:val="2"/>
   </w:num>
   <w:num w:numId="2">
+    <w:abstractNumId w:val="3"/>
+  </w:num>
+  <w:num w:numId="3">
     <w:abstractNumId w:val="1"/>
+  </w:num>
+  <w:num w:numId="4">
+    <w:abstractNumId w:val="0"/>
   </w:num>
 </w:numbering>
 </file>

</xml_diff>